<commit_message>
Update Summary Paper 6103 team 5.docx
</commit_message>
<xml_diff>
--- a/Summary Paper 6103 team 5.docx
+++ b/Summary Paper 6103 team 5.docx
@@ -11,7 +11,6 @@
           <w:szCs w:val="57"/>
         </w:rPr>
       </w:pPr>
-      <w:proofErr w:type="spellStart"/>
       <w:r>
         <w:rPr>
           <w:rFonts w:eastAsia="Times New Roman"/>
@@ -26,16 +25,7 @@
           <w:sz w:val="57"/>
           <w:szCs w:val="57"/>
         </w:rPr>
-        <w:t>_Project</w:t>
-      </w:r>
-      <w:proofErr w:type="spellEnd"/>
-      <w:r>
-        <w:rPr>
-          <w:rFonts w:eastAsia="Times New Roman"/>
-          <w:sz w:val="57"/>
-          <w:szCs w:val="57"/>
-        </w:rPr>
-        <w:t xml:space="preserve"> Summary Paper</w:t>
+        <w:t>_Project Summary Paper</w:t>
       </w:r>
     </w:p>
     <w:p>
@@ -215,6 +205,94 @@
         <w:t>.</w:t>
       </w:r>
     </w:p>
+    <w:p>
+      <w:pPr>
+        <w:pStyle w:val="Heading2"/>
+        <w:rPr>
+          <w:rFonts w:eastAsia="Times New Roman"/>
+        </w:rPr>
+      </w:pPr>
+      <w:r>
+        <w:rPr>
+          <w:rFonts w:eastAsia="Times New Roman"/>
+        </w:rPr>
+        <w:t>4.1 Histograms</w:t>
+      </w:r>
+    </w:p>
+    <w:p>
+      <w:pPr>
+        <w:pStyle w:val="Heading2"/>
+        <w:rPr>
+          <w:rFonts w:eastAsia="Times New Roman"/>
+        </w:rPr>
+      </w:pPr>
+      <w:r>
+        <w:rPr>
+          <w:rFonts w:eastAsia="Times New Roman"/>
+        </w:rPr>
+        <w:t>4.2 Bar Graphs</w:t>
+      </w:r>
+    </w:p>
+    <w:p/>
+    <w:p>
+      <w:pPr>
+        <w:pStyle w:val="Heading2"/>
+        <w:rPr>
+          <w:rFonts w:eastAsia="Times New Roman"/>
+        </w:rPr>
+      </w:pPr>
+      <w:r>
+        <w:rPr>
+          <w:rFonts w:eastAsia="Times New Roman"/>
+        </w:rPr>
+        <w:lastRenderedPageBreak/>
+        <w:t>4.3 Pie Charts</w:t>
+      </w:r>
+    </w:p>
+    <w:p/>
+    <w:p/>
+    <w:p>
+      <w:pPr>
+        <w:pStyle w:val="Heading1"/>
+        <w:rPr>
+          <w:rFonts w:eastAsia="Times New Roman"/>
+        </w:rPr>
+      </w:pPr>
+      <w:r>
+        <w:rPr>
+          <w:rFonts w:eastAsia="Times New Roman"/>
+        </w:rPr>
+        <w:t>Chapter 5: EDA for monthly and annually statistics of wildfire: scatterplot, box-plot and ANOVA</w:t>
+      </w:r>
+      <w:r>
+        <w:rPr>
+          <w:rFonts w:eastAsia="Times New Roman"/>
+        </w:rPr>
+        <w:br/>
+      </w:r>
+    </w:p>
+    <w:p>
+      <w:pPr>
+        <w:pStyle w:val="Heading1"/>
+        <w:rPr>
+          <w:rFonts w:eastAsia="Times New Roman"/>
+        </w:rPr>
+      </w:pPr>
+      <w:r>
+        <w:rPr>
+          <w:rFonts w:eastAsia="Times New Roman"/>
+        </w:rPr>
+        <w:t>Chapter 7: Correlation and model</w:t>
+      </w:r>
+      <w:r>
+        <w:rPr>
+          <w:rFonts w:eastAsia="Times New Roman"/>
+        </w:rPr>
+        <w:t>s</w:t>
+      </w:r>
+    </w:p>
+    <w:p/>
+    <w:p/>
     <w:p/>
     <w:p/>
     <w:sectPr>
@@ -1328,14 +1406,7 @@
 <file path=customXml/itemProps3.xml><?xml version="1.0" encoding="utf-8"?>
 <ds:datastoreItem xmlns:ds="http://schemas.openxmlformats.org/officeDocument/2006/customXml" ds:itemID="{A08DE715-3CF5-493E-A2A2-CD37F5B9542E}">
   <ds:schemaRefs>
-    <ds:schemaRef ds:uri="50c66ca8-a782-41e5-b230-47d2313bb59b"/>
-    <ds:schemaRef ds:uri="http://purl.org/dc/terms/"/>
-    <ds:schemaRef ds:uri="http://schemas.microsoft.com/office/2006/documentManagement/types"/>
     <ds:schemaRef ds:uri="http://schemas.microsoft.com/office/2006/metadata/properties"/>
-    <ds:schemaRef ds:uri="http://purl.org/dc/dcmitype/"/>
-    <ds:schemaRef ds:uri="http://www.w3.org/XML/1998/namespace"/>
-    <ds:schemaRef ds:uri="http://purl.org/dc/elements/1.1/"/>
-    <ds:schemaRef ds:uri="http://schemas.openxmlformats.org/package/2006/metadata/core-properties"/>
     <ds:schemaRef ds:uri="http://schemas.microsoft.com/office/infopath/2007/PartnerControls"/>
   </ds:schemaRefs>
 </ds:datastoreItem>

</xml_diff>